<commit_message>
16 add day log
</commit_message>
<xml_diff>
--- a/Trading 2018_1_1.docx
+++ b/Trading 2018_1_1.docx
@@ -379,14 +379,64 @@
         <w:rPr>
           <w:rFonts w:hint="eastAsia"/>
         </w:rPr>
-        <w:t>Nov: year end profit taking</w:t>
-      </w:r>
-      <w:r>
-        <w:rPr>
-          <w:rFonts w:hint="eastAsia"/>
-        </w:rPr>
-        <w:t>. 11/23-11/27 thurs-fri-mon continuation.</w:t>
-      </w:r>
+        <w:t xml:space="preserve">Nov: </w:t>
+      </w:r>
+      <w:proofErr w:type="spellStart"/>
+      <w:r>
+        <w:rPr>
+          <w:rFonts w:hint="eastAsia"/>
+        </w:rPr>
+        <w:t>year end</w:t>
+      </w:r>
+      <w:proofErr w:type="spellEnd"/>
+      <w:r>
+        <w:rPr>
+          <w:rFonts w:hint="eastAsia"/>
+        </w:rPr>
+        <w:t xml:space="preserve"> profit taking</w:t>
+      </w:r>
+      <w:r>
+        <w:rPr>
+          <w:rFonts w:hint="eastAsia"/>
+        </w:rPr>
+        <w:t xml:space="preserve">. </w:t>
+      </w:r>
+      <w:proofErr w:type="gramStart"/>
+      <w:r>
+        <w:rPr>
+          <w:rFonts w:hint="eastAsia"/>
+        </w:rPr>
+        <w:t xml:space="preserve">11/23-11/27 </w:t>
+      </w:r>
+      <w:proofErr w:type="spellStart"/>
+      <w:r>
+        <w:rPr>
+          <w:rFonts w:hint="eastAsia"/>
+        </w:rPr>
+        <w:t>thurs</w:t>
+      </w:r>
+      <w:proofErr w:type="spellEnd"/>
+      <w:r>
+        <w:rPr>
+          <w:rFonts w:hint="eastAsia"/>
+        </w:rPr>
+        <w:t>-</w:t>
+      </w:r>
+      <w:proofErr w:type="spellStart"/>
+      <w:r>
+        <w:rPr>
+          <w:rFonts w:hint="eastAsia"/>
+        </w:rPr>
+        <w:t>fri</w:t>
+      </w:r>
+      <w:proofErr w:type="spellEnd"/>
+      <w:r>
+        <w:rPr>
+          <w:rFonts w:hint="eastAsia"/>
+        </w:rPr>
+        <w:t>-mon continuation.</w:t>
+      </w:r>
+      <w:proofErr w:type="gramEnd"/>
       <w:r>
         <w:rPr>
           <w:rFonts w:hint="eastAsia"/>
@@ -422,7 +472,21 @@
         <w:rPr>
           <w:rFonts w:hint="eastAsia"/>
         </w:rPr>
-        <w:t>t generate much pnl.</w:t>
+        <w:t xml:space="preserve">t generate much </w:t>
+      </w:r>
+      <w:proofErr w:type="spellStart"/>
+      <w:r>
+        <w:rPr>
+          <w:rFonts w:hint="eastAsia"/>
+        </w:rPr>
+        <w:t>pnl</w:t>
+      </w:r>
+      <w:proofErr w:type="spellEnd"/>
+      <w:r>
+        <w:rPr>
+          <w:rFonts w:hint="eastAsia"/>
+        </w:rPr>
+        <w:t>.</w:t>
       </w:r>
     </w:p>
     <w:p/>
@@ -451,6 +515,7 @@
         </w:numPr>
         <w:ind w:firstLineChars="0"/>
       </w:pPr>
+      <w:proofErr w:type="spellStart"/>
       <w:r>
         <w:t>P</w:t>
       </w:r>
@@ -458,7 +523,14 @@
         <w:rPr>
           <w:rFonts w:hint="eastAsia"/>
         </w:rPr>
-        <w:t>ost crash T close accumulation</w:t>
+        <w:t>ost crash</w:t>
+      </w:r>
+      <w:proofErr w:type="spellEnd"/>
+      <w:r>
+        <w:rPr>
+          <w:rFonts w:hint="eastAsia"/>
+        </w:rPr>
+        <w:t xml:space="preserve"> T close accumulation</w:t>
       </w:r>
     </w:p>
     <w:p>
@@ -470,11 +542,19 @@
         </w:numPr>
         <w:ind w:firstLineChars="0"/>
       </w:pPr>
-      <w:r>
-        <w:rPr>
-          <w:rFonts w:hint="eastAsia"/>
-        </w:rPr>
-        <w:t>Post crash T+1 PM accumulation</w:t>
+      <w:proofErr w:type="spellStart"/>
+      <w:r>
+        <w:rPr>
+          <w:rFonts w:hint="eastAsia"/>
+        </w:rPr>
+        <w:t>Post crash</w:t>
+      </w:r>
+      <w:proofErr w:type="spellEnd"/>
+      <w:r>
+        <w:rPr>
+          <w:rFonts w:hint="eastAsia"/>
+        </w:rPr>
+        <w:t xml:space="preserve"> T+1 PM accumulation</w:t>
       </w:r>
     </w:p>
     <w:p>
@@ -541,8 +621,16 @@
         <w:rPr>
           <w:rFonts w:hint="eastAsia"/>
         </w:rPr>
-        <w:t>PMCL autocorr</w:t>
-      </w:r>
+        <w:t xml:space="preserve">PMCL </w:t>
+      </w:r>
+      <w:proofErr w:type="spellStart"/>
+      <w:r>
+        <w:rPr>
+          <w:rFonts w:hint="eastAsia"/>
+        </w:rPr>
+        <w:t>autocorr</w:t>
+      </w:r>
+      <w:proofErr w:type="spellEnd"/>
     </w:p>
     <w:p/>
     <w:p/>
@@ -571,7 +659,21 @@
         <w:rPr>
           <w:rFonts w:hint="eastAsia"/>
         </w:rPr>
-        <w:t>ick high sharpe stocks</w:t>
+        <w:t xml:space="preserve">ick high </w:t>
+      </w:r>
+      <w:proofErr w:type="spellStart"/>
+      <w:r>
+        <w:rPr>
+          <w:rFonts w:hint="eastAsia"/>
+        </w:rPr>
+        <w:t>sharpe</w:t>
+      </w:r>
+      <w:proofErr w:type="spellEnd"/>
+      <w:r>
+        <w:rPr>
+          <w:rFonts w:hint="eastAsia"/>
+        </w:rPr>
+        <w:t xml:space="preserve"> stocks</w:t>
       </w:r>
     </w:p>
     <w:p>
@@ -672,19 +774,8 @@
       </w:r>
     </w:p>
     <w:p/>
-    <w:p>
-      <w:pPr>
-        <w:rPr>
-          <w:rFonts w:hint="eastAsia"/>
-        </w:rPr>
-      </w:pPr>
-    </w:p>
-    <w:p>
-      <w:pPr>
-        <w:rPr>
-          <w:rFonts w:hint="eastAsia"/>
-        </w:rPr>
-      </w:pPr>
+    <w:p/>
+    <w:p>
       <w:r>
         <w:rPr>
           <w:rFonts w:hint="eastAsia"/>
@@ -693,22 +784,577 @@
       </w:r>
     </w:p>
     <w:p>
-      <w:pPr>
-        <w:rPr>
-          <w:rFonts w:hint="eastAsia"/>
-        </w:rPr>
-      </w:pPr>
-      <w:r>
-        <w:rPr>
-          <w:rFonts w:hint="eastAsia"/>
-        </w:rPr>
-        <w:t>Futs at 0.5 premium.</w:t>
-      </w:r>
+      <w:proofErr w:type="spellStart"/>
+      <w:r>
+        <w:rPr>
+          <w:rFonts w:hint="eastAsia"/>
+        </w:rPr>
+        <w:t>Futs</w:t>
+      </w:r>
+      <w:proofErr w:type="spellEnd"/>
+      <w:r>
+        <w:rPr>
+          <w:rFonts w:hint="eastAsia"/>
+        </w:rPr>
+        <w:t xml:space="preserve"> at 0.5 </w:t>
+      </w:r>
+      <w:proofErr w:type="gramStart"/>
+      <w:r>
+        <w:rPr>
+          <w:rFonts w:hint="eastAsia"/>
+        </w:rPr>
+        <w:t>premium</w:t>
+      </w:r>
+      <w:proofErr w:type="gramEnd"/>
+      <w:r>
+        <w:rPr>
+          <w:rFonts w:hint="eastAsia"/>
+        </w:rPr>
+        <w:t>.</w:t>
+      </w:r>
+    </w:p>
+    <w:p/>
+    <w:p/>
+    <w:p>
+      <w:r>
+        <w:rPr>
+          <w:rFonts w:hint="eastAsia"/>
+        </w:rPr>
+        <w:t>1.3</w:t>
+      </w:r>
+    </w:p>
+    <w:p>
+      <w:r>
+        <w:rPr>
+          <w:rFonts w:hint="eastAsia"/>
+        </w:rPr>
+        <w:t xml:space="preserve">Trend </w:t>
+      </w:r>
+      <w:proofErr w:type="spellStart"/>
+      <w:r>
+        <w:rPr>
+          <w:rFonts w:hint="eastAsia"/>
+        </w:rPr>
+        <w:t>pnl</w:t>
+      </w:r>
+      <w:proofErr w:type="spellEnd"/>
+      <w:r>
+        <w:rPr>
+          <w:rFonts w:hint="eastAsia"/>
+        </w:rPr>
+        <w:t xml:space="preserve"> continue to rally on </w:t>
+      </w:r>
+      <w:proofErr w:type="spellStart"/>
+      <w:r>
+        <w:rPr>
+          <w:rFonts w:hint="eastAsia"/>
+        </w:rPr>
+        <w:t>stock+fut</w:t>
+      </w:r>
+      <w:proofErr w:type="spellEnd"/>
+      <w:r>
+        <w:rPr>
+          <w:rFonts w:hint="eastAsia"/>
+        </w:rPr>
+        <w:t xml:space="preserve"> </w:t>
+      </w:r>
+      <w:r>
+        <w:t>portfolio</w:t>
+      </w:r>
+      <w:r>
+        <w:rPr>
+          <w:rFonts w:hint="eastAsia"/>
+        </w:rPr>
+        <w:t>.</w:t>
+      </w:r>
+    </w:p>
+    <w:p/>
+    <w:p>
+      <w:r>
+        <w:rPr>
+          <w:rFonts w:hint="eastAsia"/>
+        </w:rPr>
+        <w:t>Checked last</w:t>
+      </w:r>
+      <w:r>
+        <w:t xml:space="preserve"> year’</w:t>
+      </w:r>
+      <w:r>
+        <w:rPr>
+          <w:rFonts w:hint="eastAsia"/>
+        </w:rPr>
+        <w:t xml:space="preserve">s trading performance for </w:t>
+      </w:r>
+      <w:proofErr w:type="spellStart"/>
+      <w:r>
+        <w:rPr>
+          <w:rFonts w:hint="eastAsia"/>
+        </w:rPr>
+        <w:t>futs</w:t>
+      </w:r>
+      <w:proofErr w:type="spellEnd"/>
+      <w:r>
+        <w:rPr>
+          <w:rFonts w:hint="eastAsia"/>
+        </w:rPr>
+        <w:t>.</w:t>
+      </w:r>
+    </w:p>
+    <w:p>
+      <w:r>
+        <w:rPr>
+          <w:rFonts w:hint="eastAsia"/>
+        </w:rPr>
+        <w:t xml:space="preserve">Aug bad performance was due to liquidation. </w:t>
+      </w:r>
+    </w:p>
+    <w:p/>
+    <w:p>
+      <w:r>
+        <w:rPr>
+          <w:rFonts w:hint="eastAsia"/>
+        </w:rPr>
+        <w:t xml:space="preserve">Aug 3 was </w:t>
+      </w:r>
+      <w:proofErr w:type="gramStart"/>
+      <w:r>
+        <w:rPr>
+          <w:rFonts w:hint="eastAsia"/>
+        </w:rPr>
+        <w:t>a liquidation</w:t>
+      </w:r>
+      <w:proofErr w:type="gramEnd"/>
+      <w:r>
+        <w:rPr>
+          <w:rFonts w:hint="eastAsia"/>
+        </w:rPr>
+        <w:t xml:space="preserve">. Too much position was bought intraday. </w:t>
+      </w:r>
+      <w:r>
+        <w:rPr>
+          <w:rFonts w:hint="eastAsia"/>
+        </w:rPr>
+        <w:t xml:space="preserve">You should wait until liquidation is finished and accumulate end of day, this is a source of high </w:t>
+      </w:r>
+      <w:proofErr w:type="spellStart"/>
+      <w:proofErr w:type="gramStart"/>
+      <w:r>
+        <w:rPr>
+          <w:rFonts w:hint="eastAsia"/>
+        </w:rPr>
+        <w:t>sharpe</w:t>
+      </w:r>
+      <w:proofErr w:type="spellEnd"/>
+      <w:proofErr w:type="gramEnd"/>
+      <w:r>
+        <w:rPr>
+          <w:rFonts w:hint="eastAsia"/>
+        </w:rPr>
+        <w:t xml:space="preserve"> </w:t>
+      </w:r>
+      <w:proofErr w:type="spellStart"/>
+      <w:r>
+        <w:rPr>
+          <w:rFonts w:hint="eastAsia"/>
+        </w:rPr>
+        <w:t>pnl</w:t>
+      </w:r>
+      <w:proofErr w:type="spellEnd"/>
+      <w:r>
+        <w:rPr>
+          <w:rFonts w:hint="eastAsia"/>
+        </w:rPr>
+        <w:t xml:space="preserve">. </w:t>
+      </w:r>
+      <w:r>
+        <w:rPr>
+          <w:rFonts w:hint="eastAsia"/>
+        </w:rPr>
+        <w:t>Your trading showed a lot of impatience and you liquidated on Aug 9</w:t>
+      </w:r>
+      <w:r>
+        <w:rPr>
+          <w:rFonts w:hint="eastAsia"/>
+          <w:vertAlign w:val="superscript"/>
+        </w:rPr>
+        <w:t>th</w:t>
+      </w:r>
+      <w:r>
+        <w:rPr>
+          <w:rFonts w:hint="eastAsia"/>
+        </w:rPr>
+        <w:t xml:space="preserve">. </w:t>
+      </w:r>
+    </w:p>
+    <w:p/>
+    <w:p>
+      <w:r>
+        <w:rPr>
+          <w:rFonts w:hint="eastAsia"/>
+        </w:rPr>
+        <w:t xml:space="preserve">4% correction at the beginning of Aug threw you off the boat like that. Not good. </w:t>
+      </w:r>
+    </w:p>
+    <w:p/>
+    <w:p>
+      <w:r>
+        <w:rPr>
+          <w:rFonts w:hint="eastAsia"/>
+        </w:rPr>
+        <w:t xml:space="preserve">Errors </w:t>
+      </w:r>
+      <w:r>
+        <w:rPr>
+          <w:rFonts w:hint="eastAsia"/>
+        </w:rPr>
+        <w:t>(last Aug)</w:t>
+      </w:r>
+    </w:p>
+    <w:p>
+      <w:pPr>
+        <w:pStyle w:val="a3"/>
+        <w:numPr>
+          <w:ilvl w:val="0"/>
+          <w:numId w:val="5"/>
+        </w:numPr>
+        <w:ind w:firstLineChars="0"/>
+      </w:pPr>
+      <w:r>
+        <w:t>T</w:t>
+      </w:r>
+      <w:r>
+        <w:rPr>
+          <w:rFonts w:hint="eastAsia"/>
+        </w:rPr>
+        <w:t xml:space="preserve">oo much intraday buying (no additional buying unless trading </w:t>
+      </w:r>
+      <w:proofErr w:type="spellStart"/>
+      <w:r>
+        <w:rPr>
+          <w:rFonts w:hint="eastAsia"/>
+        </w:rPr>
+        <w:t>pnl</w:t>
+      </w:r>
+      <w:proofErr w:type="spellEnd"/>
+      <w:r>
+        <w:rPr>
+          <w:rFonts w:hint="eastAsia"/>
+        </w:rPr>
+        <w:t xml:space="preserve"> is positive) </w:t>
+      </w:r>
+    </w:p>
+    <w:p>
+      <w:pPr>
+        <w:pStyle w:val="a3"/>
+        <w:numPr>
+          <w:ilvl w:val="0"/>
+          <w:numId w:val="5"/>
+        </w:numPr>
+        <w:ind w:firstLineChars="0"/>
+      </w:pPr>
+      <w:r>
+        <w:rPr>
+          <w:rFonts w:hint="eastAsia"/>
+        </w:rPr>
+        <w:t xml:space="preserve">Hoping for intraday rebound. </w:t>
+      </w:r>
+      <w:r>
+        <w:rPr>
+          <w:rFonts w:hint="eastAsia"/>
+        </w:rPr>
+        <w:t xml:space="preserve">This rebound needs to </w:t>
+      </w:r>
+      <w:proofErr w:type="gramStart"/>
+      <w:r>
+        <w:rPr>
+          <w:rFonts w:hint="eastAsia"/>
+        </w:rPr>
+        <w:t>repaid</w:t>
+      </w:r>
+      <w:proofErr w:type="gramEnd"/>
+      <w:r>
+        <w:rPr>
+          <w:rFonts w:hint="eastAsia"/>
+        </w:rPr>
+        <w:t xml:space="preserve"> the next day so it is not a good </w:t>
+      </w:r>
+      <w:proofErr w:type="spellStart"/>
+      <w:r>
+        <w:rPr>
+          <w:rFonts w:hint="eastAsia"/>
+        </w:rPr>
+        <w:t>pnl</w:t>
+      </w:r>
+      <w:proofErr w:type="spellEnd"/>
+      <w:r>
+        <w:rPr>
+          <w:rFonts w:hint="eastAsia"/>
+        </w:rPr>
+        <w:t xml:space="preserve">. </w:t>
+      </w:r>
+      <w:r>
+        <w:rPr>
+          <w:rFonts w:hint="eastAsia"/>
+        </w:rPr>
+        <w:t xml:space="preserve">You should look for zero rebound and total </w:t>
+      </w:r>
+      <w:r>
+        <w:t>liquidation</w:t>
+      </w:r>
+      <w:r>
+        <w:rPr>
+          <w:rFonts w:hint="eastAsia"/>
+        </w:rPr>
+        <w:t xml:space="preserve"> and big</w:t>
+      </w:r>
+      <w:r>
+        <w:rPr>
+          <w:rFonts w:hint="eastAsia"/>
+        </w:rPr>
+        <w:t xml:space="preserve"> crash</w:t>
+      </w:r>
+      <w:r>
+        <w:rPr>
+          <w:rFonts w:hint="eastAsia"/>
+        </w:rPr>
+        <w:t xml:space="preserve"> of PD. </w:t>
+      </w:r>
+    </w:p>
+    <w:p>
+      <w:pPr>
+        <w:pStyle w:val="a3"/>
+        <w:numPr>
+          <w:ilvl w:val="0"/>
+          <w:numId w:val="5"/>
+        </w:numPr>
+        <w:ind w:firstLineChars="0"/>
+      </w:pPr>
+      <w:r>
+        <w:rPr>
+          <w:rFonts w:hint="eastAsia"/>
+        </w:rPr>
+        <w:t>When market crashes to the point where nobody wants to buy, that is the point of entrance. Aim at PD reversion in the short term.</w:t>
+      </w:r>
+      <w:r>
+        <w:rPr>
+          <w:rFonts w:hint="eastAsia"/>
+        </w:rPr>
+        <w:t xml:space="preserve"> Target day tr</w:t>
+      </w:r>
+      <w:r>
+        <w:rPr>
+          <w:rFonts w:hint="eastAsia"/>
+        </w:rPr>
+        <w:t>aders who need to buy back their position.</w:t>
+      </w:r>
+    </w:p>
+    <w:p>
+      <w:pPr>
+        <w:pStyle w:val="a3"/>
+        <w:numPr>
+          <w:ilvl w:val="0"/>
+          <w:numId w:val="5"/>
+        </w:numPr>
+        <w:ind w:firstLineChars="0"/>
+      </w:pPr>
+      <w:r>
+        <w:rPr>
+          <w:rFonts w:hint="eastAsia"/>
+        </w:rPr>
+        <w:t>Don</w:t>
+      </w:r>
+      <w:r>
+        <w:t>’</w:t>
+      </w:r>
+      <w:r>
+        <w:rPr>
+          <w:rFonts w:hint="eastAsia"/>
+        </w:rPr>
+        <w:t xml:space="preserve">t waste energy look at the market in </w:t>
+      </w:r>
+      <w:r>
+        <w:t>the</w:t>
+      </w:r>
+      <w:r>
+        <w:rPr>
+          <w:rFonts w:hint="eastAsia"/>
+        </w:rPr>
+        <w:t xml:space="preserve"> </w:t>
+      </w:r>
+      <w:proofErr w:type="gramStart"/>
+      <w:r>
+        <w:rPr>
+          <w:rFonts w:hint="eastAsia"/>
+        </w:rPr>
+        <w:t>AM,</w:t>
+      </w:r>
+      <w:proofErr w:type="gramEnd"/>
+      <w:r>
+        <w:rPr>
+          <w:rFonts w:hint="eastAsia"/>
+        </w:rPr>
+        <w:t xml:space="preserve"> and PMs where previous PM was not a crash.</w:t>
+      </w:r>
+    </w:p>
+    <w:p>
+      <w:pPr>
+        <w:pStyle w:val="a3"/>
+        <w:numPr>
+          <w:ilvl w:val="0"/>
+          <w:numId w:val="5"/>
+        </w:numPr>
+        <w:ind w:firstLineChars="0"/>
+      </w:pPr>
+      <w:r>
+        <w:rPr>
+          <w:rFonts w:hint="eastAsia"/>
+        </w:rPr>
+        <w:t>If previous day ended high, no point of trading.</w:t>
+      </w:r>
+      <w:r>
+        <w:rPr>
+          <w:rFonts w:hint="eastAsia"/>
+        </w:rPr>
+        <w:t xml:space="preserve"> </w:t>
+      </w:r>
+    </w:p>
+    <w:p/>
+    <w:p/>
+    <w:p/>
+    <w:p/>
+    <w:p/>
+    <w:p/>
+    <w:p/>
+    <w:p/>
+    <w:p/>
+    <w:p/>
+    <w:p/>
+    <w:p>
+      <w:r>
+        <w:rPr>
+          <w:rFonts w:hint="eastAsia"/>
+        </w:rPr>
+        <w:t>1.5</w:t>
+      </w:r>
+    </w:p>
+    <w:p>
+      <w:r>
+        <w:rPr>
+          <w:noProof/>
+        </w:rPr>
+        <w:drawing>
+          <wp:inline distT="0" distB="0" distL="0" distR="0" wp14:anchorId="36717787" wp14:editId="2D3EB5B7">
+            <wp:extent cx="4292930" cy="1316269"/>
+            <wp:effectExtent l="0" t="0" r="0" b="0"/>
+            <wp:docPr id="1" name="图片 1"/>
+            <wp:cNvGraphicFramePr>
+              <a:graphicFrameLocks xmlns:a="http://schemas.openxmlformats.org/drawingml/2006/main" noChangeAspect="1"/>
+            </wp:cNvGraphicFramePr>
+            <a:graphic xmlns:a="http://schemas.openxmlformats.org/drawingml/2006/main">
+              <a:graphicData uri="http://schemas.openxmlformats.org/drawingml/2006/picture">
+                <pic:pic xmlns:pic="http://schemas.openxmlformats.org/drawingml/2006/picture">
+                  <pic:nvPicPr>
+                    <pic:cNvPr id="0" name=""/>
+                    <pic:cNvPicPr/>
+                  </pic:nvPicPr>
+                  <pic:blipFill>
+                    <a:blip r:embed="rId6"/>
+                    <a:stretch>
+                      <a:fillRect/>
+                    </a:stretch>
+                  </pic:blipFill>
+                  <pic:spPr>
+                    <a:xfrm>
+                      <a:off x="0" y="0"/>
+                      <a:ext cx="4300597" cy="1318620"/>
+                    </a:xfrm>
+                    <a:prstGeom prst="rect">
+                      <a:avLst/>
+                    </a:prstGeom>
+                  </pic:spPr>
+                </pic:pic>
+              </a:graphicData>
+            </a:graphic>
+          </wp:inline>
+        </w:drawing>
+      </w:r>
+    </w:p>
+    <w:p/>
+    <w:p/>
+    <w:p>
+      <w:r>
+        <w:rPr>
+          <w:rFonts w:hint="eastAsia"/>
+        </w:rPr>
+        <w:t xml:space="preserve">This week is the first trading week of the year 2018. Markets were strong. </w:t>
+      </w:r>
+      <w:proofErr w:type="spellStart"/>
+      <w:proofErr w:type="gramStart"/>
+      <w:r>
+        <w:rPr>
+          <w:rFonts w:hint="eastAsia"/>
+        </w:rPr>
+        <w:t>Moutai</w:t>
+      </w:r>
+      <w:proofErr w:type="spellEnd"/>
+      <w:r>
+        <w:rPr>
+          <w:rFonts w:hint="eastAsia"/>
+        </w:rPr>
+        <w:t xml:space="preserve"> up 6%.</w:t>
+      </w:r>
+      <w:proofErr w:type="gramEnd"/>
+      <w:r>
+        <w:rPr>
+          <w:rFonts w:hint="eastAsia"/>
+        </w:rPr>
+        <w:t xml:space="preserve"> </w:t>
+      </w:r>
+    </w:p>
+    <w:p>
+      <w:pPr>
+        <w:rPr>
+          <w:rFonts w:hint="eastAsia"/>
+        </w:rPr>
+      </w:pPr>
+    </w:p>
+    <w:p>
+      <w:r>
+        <w:rPr>
+          <w:rFonts w:hint="eastAsia"/>
+        </w:rPr>
+        <w:t xml:space="preserve">Trend </w:t>
+      </w:r>
+      <w:proofErr w:type="spellStart"/>
+      <w:r>
+        <w:rPr>
+          <w:rFonts w:hint="eastAsia"/>
+        </w:rPr>
+        <w:t>pnl</w:t>
+      </w:r>
+      <w:proofErr w:type="spellEnd"/>
+      <w:r>
+        <w:rPr>
+          <w:rFonts w:hint="eastAsia"/>
+        </w:rPr>
+        <w:t xml:space="preserve"> is </w:t>
+      </w:r>
+      <w:r>
+        <w:t xml:space="preserve">strongly up. </w:t>
+      </w:r>
+      <w:r>
+        <w:rPr>
+          <w:rFonts w:hint="eastAsia"/>
+        </w:rPr>
+        <w:t xml:space="preserve">PM correction is healthy. </w:t>
+      </w:r>
+    </w:p>
+    <w:p/>
+    <w:p/>
+    <w:p>
       <w:bookmarkStart w:id="0" w:name="_GoBack"/>
       <w:bookmarkEnd w:id="0"/>
     </w:p>
-    <w:p/>
-    <w:p/>
     <w:sectPr>
       <w:pgSz w:w="11906" w:h="16838"/>
       <w:pgMar w:top="1440" w:right="1800" w:bottom="1440" w:left="1800" w:header="851" w:footer="992" w:gutter="0"/>
@@ -1125,6 +1771,95 @@
       </w:pPr>
     </w:lvl>
   </w:abstractNum>
+  <w:abstractNum w:abstractNumId="4">
+    <w:nsid w:val="7E0309D0"/>
+    <w:multiLevelType w:val="hybridMultilevel"/>
+    <w:tmpl w:val="71FC4F0A"/>
+    <w:lvl w:ilvl="0" w:tplc="F37C9F50">
+      <w:start w:val="1"/>
+      <w:numFmt w:val="decimal"/>
+      <w:lvlText w:val="%1."/>
+      <w:lvlJc w:val="left"/>
+      <w:pPr>
+        <w:ind w:left="360" w:hanging="360"/>
+      </w:pPr>
+      <w:rPr>
+        <w:rFonts w:hint="default"/>
+      </w:rPr>
+    </w:lvl>
+    <w:lvl w:ilvl="1" w:tplc="04090019" w:tentative="1">
+      <w:start w:val="1"/>
+      <w:numFmt w:val="lowerLetter"/>
+      <w:lvlText w:val="%2)"/>
+      <w:lvlJc w:val="left"/>
+      <w:pPr>
+        <w:ind w:left="840" w:hanging="420"/>
+      </w:pPr>
+    </w:lvl>
+    <w:lvl w:ilvl="2" w:tplc="0409001B" w:tentative="1">
+      <w:start w:val="1"/>
+      <w:numFmt w:val="lowerRoman"/>
+      <w:lvlText w:val="%3."/>
+      <w:lvlJc w:val="right"/>
+      <w:pPr>
+        <w:ind w:left="1260" w:hanging="420"/>
+      </w:pPr>
+    </w:lvl>
+    <w:lvl w:ilvl="3" w:tplc="0409000F" w:tentative="1">
+      <w:start w:val="1"/>
+      <w:numFmt w:val="decimal"/>
+      <w:lvlText w:val="%4."/>
+      <w:lvlJc w:val="left"/>
+      <w:pPr>
+        <w:ind w:left="1680" w:hanging="420"/>
+      </w:pPr>
+    </w:lvl>
+    <w:lvl w:ilvl="4" w:tplc="04090019" w:tentative="1">
+      <w:start w:val="1"/>
+      <w:numFmt w:val="lowerLetter"/>
+      <w:lvlText w:val="%5)"/>
+      <w:lvlJc w:val="left"/>
+      <w:pPr>
+        <w:ind w:left="2100" w:hanging="420"/>
+      </w:pPr>
+    </w:lvl>
+    <w:lvl w:ilvl="5" w:tplc="0409001B" w:tentative="1">
+      <w:start w:val="1"/>
+      <w:numFmt w:val="lowerRoman"/>
+      <w:lvlText w:val="%6."/>
+      <w:lvlJc w:val="right"/>
+      <w:pPr>
+        <w:ind w:left="2520" w:hanging="420"/>
+      </w:pPr>
+    </w:lvl>
+    <w:lvl w:ilvl="6" w:tplc="0409000F" w:tentative="1">
+      <w:start w:val="1"/>
+      <w:numFmt w:val="decimal"/>
+      <w:lvlText w:val="%7."/>
+      <w:lvlJc w:val="left"/>
+      <w:pPr>
+        <w:ind w:left="2940" w:hanging="420"/>
+      </w:pPr>
+    </w:lvl>
+    <w:lvl w:ilvl="7" w:tplc="04090019" w:tentative="1">
+      <w:start w:val="1"/>
+      <w:numFmt w:val="lowerLetter"/>
+      <w:lvlText w:val="%8)"/>
+      <w:lvlJc w:val="left"/>
+      <w:pPr>
+        <w:ind w:left="3360" w:hanging="420"/>
+      </w:pPr>
+    </w:lvl>
+    <w:lvl w:ilvl="8" w:tplc="0409001B" w:tentative="1">
+      <w:start w:val="1"/>
+      <w:numFmt w:val="lowerRoman"/>
+      <w:lvlText w:val="%9."/>
+      <w:lvlJc w:val="right"/>
+      <w:pPr>
+        <w:ind w:left="3780" w:hanging="420"/>
+      </w:pPr>
+    </w:lvl>
+  </w:abstractNum>
   <w:num w:numId="1">
     <w:abstractNumId w:val="3"/>
   </w:num>
@@ -1136,6 +1871,9 @@
   </w:num>
   <w:num w:numId="4">
     <w:abstractNumId w:val="0"/>
+  </w:num>
+  <w:num w:numId="5">
+    <w:abstractNumId w:val="4"/>
   </w:num>
 </w:numbering>
 </file>
@@ -1338,6 +2076,31 @@
       <w:ind w:firstLineChars="200" w:firstLine="420"/>
     </w:pPr>
   </w:style>
+  <w:style w:type="paragraph" w:styleId="a4">
+    <w:name w:val="Balloon Text"/>
+    <w:basedOn w:val="a"/>
+    <w:link w:val="Char"/>
+    <w:uiPriority w:val="99"/>
+    <w:semiHidden/>
+    <w:unhideWhenUsed/>
+    <w:rsid w:val="00D835C7"/>
+    <w:rPr>
+      <w:sz w:val="18"/>
+      <w:szCs w:val="18"/>
+    </w:rPr>
+  </w:style>
+  <w:style w:type="character" w:customStyle="1" w:styleId="Char">
+    <w:name w:val="批注框文本 Char"/>
+    <w:basedOn w:val="a0"/>
+    <w:link w:val="a4"/>
+    <w:uiPriority w:val="99"/>
+    <w:semiHidden/>
+    <w:rsid w:val="00D835C7"/>
+    <w:rPr>
+      <w:sz w:val="18"/>
+      <w:szCs w:val="18"/>
+    </w:rPr>
+  </w:style>
 </w:styles>
 </file>
 
@@ -1538,6 +2301,31 @@
     <w:pPr>
       <w:ind w:firstLineChars="200" w:firstLine="420"/>
     </w:pPr>
+  </w:style>
+  <w:style w:type="paragraph" w:styleId="a4">
+    <w:name w:val="Balloon Text"/>
+    <w:basedOn w:val="a"/>
+    <w:link w:val="Char"/>
+    <w:uiPriority w:val="99"/>
+    <w:semiHidden/>
+    <w:unhideWhenUsed/>
+    <w:rsid w:val="00D835C7"/>
+    <w:rPr>
+      <w:sz w:val="18"/>
+      <w:szCs w:val="18"/>
+    </w:rPr>
+  </w:style>
+  <w:style w:type="character" w:customStyle="1" w:styleId="Char">
+    <w:name w:val="批注框文本 Char"/>
+    <w:basedOn w:val="a0"/>
+    <w:link w:val="a4"/>
+    <w:uiPriority w:val="99"/>
+    <w:semiHidden/>
+    <w:rsid w:val="00D835C7"/>
+    <w:rPr>
+      <w:sz w:val="18"/>
+      <w:szCs w:val="18"/>
+    </w:rPr>
   </w:style>
 </w:styles>
 </file>

</xml_diff>